<commit_message>
Removed my own technical safety requirements to avoid confusion
</commit_message>
<xml_diff>
--- a/Template_Files/04_TechnicalSafetyConcept_LaneAssistance_Template.docx
+++ b/Template_Files/04_TechnicalSafetyConcept_LaneAssistance_Template.docx
@@ -847,7 +847,6 @@
           <w:docPartUnique/>
         </w:docPartObj>
       </w:sdtPr>
-      <w:sdtEndPr/>
       <w:sdtContent>
         <w:p>
           <w:pPr>
@@ -1624,7 +1623,7 @@
               <w:spacing w:line="240" w:lineRule="auto"/>
             </w:pPr>
             <w:r>
-              <w:t>01-03</w:t>
+              <w:t>02-01</w:t>
             </w:r>
           </w:p>
         </w:tc>
@@ -1643,31 +1642,15 @@
               <w:widowControl w:val="0"/>
             </w:pPr>
             <w:r>
-              <w:t xml:space="preserve">As soon as the </w:t>
-            </w:r>
-            <w:r>
-              <w:t>LDW</w:t>
-            </w:r>
-            <w:r>
-              <w:t xml:space="preserve"> function </w:t>
-            </w:r>
-            <w:r>
-              <w:t>fails to detect the lane lines</w:t>
-            </w:r>
-            <w:r>
-              <w:t xml:space="preserve">, the </w:t>
-            </w:r>
-            <w:r>
-              <w:t>‘LDW</w:t>
-            </w:r>
-            <w:r>
-              <w:t xml:space="preserve"> Safety' software block shall </w:t>
-            </w:r>
-            <w:r>
-              <w:t xml:space="preserve">disable the system and </w:t>
-            </w:r>
-            <w:r>
-              <w:t>send a signal to the car display ECU to turn on a warning light.</w:t>
+              <w:t>The electronic power steering ECU shall ensure that the lane keeping assistance torque is applied for only ‘</w:t>
+            </w:r>
+            <w:proofErr w:type="spellStart"/>
+            <w:r>
+              <w:t>Max_Duration</w:t>
+            </w:r>
+            <w:proofErr w:type="spellEnd"/>
+            <w:r>
+              <w:t>’.</w:t>
             </w:r>
           </w:p>
         </w:tc>
@@ -1707,7 +1690,13 @@
               <w:spacing w:line="240" w:lineRule="auto"/>
             </w:pPr>
             <w:r>
-              <w:t xml:space="preserve">50 </w:t>
+              <w:t>50</w:t>
+            </w:r>
+            <w:r>
+              <w:t>0</w:t>
+            </w:r>
+            <w:r>
+              <w:t xml:space="preserve"> </w:t>
             </w:r>
             <w:proofErr w:type="spellStart"/>
             <w:r>
@@ -4578,700 +4567,6 @@
     </w:p>
     <w:p/>
     <w:p>
-      <w:r>
-        <w:t>Functional Safety Requirement 01-03 with its associated system elements</w:t>
-      </w:r>
-    </w:p>
-    <w:tbl>
-      <w:tblPr>
-        <w:tblStyle w:val="a7"/>
-        <w:tblW w:w="9555" w:type="dxa"/>
-        <w:tblBorders>
-          <w:top w:val="single" w:sz="8" w:space="0" w:color="000000"/>
-          <w:left w:val="single" w:sz="8" w:space="0" w:color="000000"/>
-          <w:bottom w:val="single" w:sz="8" w:space="0" w:color="000000"/>
-          <w:right w:val="single" w:sz="8" w:space="0" w:color="000000"/>
-          <w:insideH w:val="single" w:sz="8" w:space="0" w:color="000000"/>
-          <w:insideV w:val="single" w:sz="8" w:space="0" w:color="000000"/>
-        </w:tblBorders>
-        <w:tblLayout w:type="fixed"/>
-        <w:tblLook w:val="0600" w:firstRow="0" w:lastRow="0" w:firstColumn="0" w:lastColumn="0" w:noHBand="1" w:noVBand="1"/>
-      </w:tblPr>
-      <w:tblGrid>
-        <w:gridCol w:w="1530"/>
-        <w:gridCol w:w="3510"/>
-        <w:gridCol w:w="1350"/>
-        <w:gridCol w:w="1245"/>
-        <w:gridCol w:w="1920"/>
-      </w:tblGrid>
-      <w:tr>
-        <w:tc>
-          <w:tcPr>
-            <w:tcW w:w="1530" w:type="dxa"/>
-            <w:shd w:val="clear" w:color="auto" w:fill="CCCCCC"/>
-            <w:tcMar>
-              <w:top w:w="100" w:type="dxa"/>
-              <w:left w:w="100" w:type="dxa"/>
-              <w:bottom w:w="100" w:type="dxa"/>
-              <w:right w:w="100" w:type="dxa"/>
-            </w:tcMar>
-          </w:tcPr>
-          <w:p>
-            <w:pPr>
-              <w:widowControl w:val="0"/>
-              <w:spacing w:line="240" w:lineRule="auto"/>
-              <w:rPr>
-                <w:b/>
-              </w:rPr>
-            </w:pPr>
-            <w:r>
-              <w:rPr>
-                <w:b/>
-              </w:rPr>
-              <w:t>ID</w:t>
-            </w:r>
-          </w:p>
-        </w:tc>
-        <w:tc>
-          <w:tcPr>
-            <w:tcW w:w="3510" w:type="dxa"/>
-            <w:shd w:val="clear" w:color="auto" w:fill="CCCCCC"/>
-            <w:tcMar>
-              <w:top w:w="100" w:type="dxa"/>
-              <w:left w:w="100" w:type="dxa"/>
-              <w:bottom w:w="100" w:type="dxa"/>
-              <w:right w:w="100" w:type="dxa"/>
-            </w:tcMar>
-          </w:tcPr>
-          <w:p>
-            <w:pPr>
-              <w:widowControl w:val="0"/>
-              <w:spacing w:line="240" w:lineRule="auto"/>
-              <w:rPr>
-                <w:b/>
-              </w:rPr>
-            </w:pPr>
-            <w:r>
-              <w:rPr>
-                <w:b/>
-              </w:rPr>
-              <w:t>Functional Safety Requirement</w:t>
-            </w:r>
-          </w:p>
-        </w:tc>
-        <w:tc>
-          <w:tcPr>
-            <w:tcW w:w="1350" w:type="dxa"/>
-            <w:shd w:val="clear" w:color="auto" w:fill="CCCCCC"/>
-            <w:tcMar>
-              <w:top w:w="100" w:type="dxa"/>
-              <w:left w:w="100" w:type="dxa"/>
-              <w:bottom w:w="100" w:type="dxa"/>
-              <w:right w:w="100" w:type="dxa"/>
-            </w:tcMar>
-          </w:tcPr>
-          <w:p>
-            <w:pPr>
-              <w:widowControl w:val="0"/>
-              <w:spacing w:line="240" w:lineRule="auto"/>
-              <w:rPr>
-                <w:b/>
-              </w:rPr>
-            </w:pPr>
-            <w:r>
-              <w:rPr>
-                <w:b/>
-              </w:rPr>
-              <w:t>Electronic Power Steering ECU</w:t>
-            </w:r>
-          </w:p>
-        </w:tc>
-        <w:tc>
-          <w:tcPr>
-            <w:tcW w:w="1245" w:type="dxa"/>
-            <w:shd w:val="clear" w:color="auto" w:fill="CCCCCC"/>
-            <w:tcMar>
-              <w:top w:w="100" w:type="dxa"/>
-              <w:left w:w="100" w:type="dxa"/>
-              <w:bottom w:w="100" w:type="dxa"/>
-              <w:right w:w="100" w:type="dxa"/>
-            </w:tcMar>
-          </w:tcPr>
-          <w:p>
-            <w:pPr>
-              <w:widowControl w:val="0"/>
-              <w:spacing w:line="240" w:lineRule="auto"/>
-              <w:rPr>
-                <w:b/>
-              </w:rPr>
-            </w:pPr>
-            <w:r>
-              <w:rPr>
-                <w:b/>
-              </w:rPr>
-              <w:t>Camera ECU</w:t>
-            </w:r>
-          </w:p>
-        </w:tc>
-        <w:tc>
-          <w:tcPr>
-            <w:tcW w:w="1920" w:type="dxa"/>
-            <w:shd w:val="clear" w:color="auto" w:fill="CCCCCC"/>
-            <w:tcMar>
-              <w:top w:w="100" w:type="dxa"/>
-              <w:left w:w="100" w:type="dxa"/>
-              <w:bottom w:w="100" w:type="dxa"/>
-              <w:right w:w="100" w:type="dxa"/>
-            </w:tcMar>
-          </w:tcPr>
-          <w:p>
-            <w:pPr>
-              <w:widowControl w:val="0"/>
-              <w:spacing w:line="240" w:lineRule="auto"/>
-              <w:rPr>
-                <w:b/>
-              </w:rPr>
-            </w:pPr>
-            <w:r>
-              <w:rPr>
-                <w:b/>
-              </w:rPr>
-              <w:t>Car Display ECU</w:t>
-            </w:r>
-          </w:p>
-        </w:tc>
-      </w:tr>
-      <w:tr>
-        <w:tc>
-          <w:tcPr>
-            <w:tcW w:w="1530" w:type="dxa"/>
-            <w:tcMar>
-              <w:top w:w="100" w:type="dxa"/>
-              <w:left w:w="100" w:type="dxa"/>
-              <w:bottom w:w="100" w:type="dxa"/>
-              <w:right w:w="100" w:type="dxa"/>
-            </w:tcMar>
-          </w:tcPr>
-          <w:p>
-            <w:pPr>
-              <w:widowControl w:val="0"/>
-              <w:spacing w:line="240" w:lineRule="auto"/>
-            </w:pPr>
-            <w:r>
-              <w:t>Functional</w:t>
-            </w:r>
-          </w:p>
-          <w:p>
-            <w:pPr>
-              <w:widowControl w:val="0"/>
-              <w:spacing w:line="240" w:lineRule="auto"/>
-            </w:pPr>
-            <w:r>
-              <w:t>Safety</w:t>
-            </w:r>
-          </w:p>
-          <w:p>
-            <w:pPr>
-              <w:widowControl w:val="0"/>
-              <w:spacing w:line="240" w:lineRule="auto"/>
-            </w:pPr>
-            <w:r>
-              <w:t>Requirement</w:t>
-            </w:r>
-          </w:p>
-          <w:p>
-            <w:pPr>
-              <w:widowControl w:val="0"/>
-              <w:spacing w:line="240" w:lineRule="auto"/>
-            </w:pPr>
-            <w:r>
-              <w:t>01-03</w:t>
-            </w:r>
-          </w:p>
-        </w:tc>
-        <w:tc>
-          <w:tcPr>
-            <w:tcW w:w="3510" w:type="dxa"/>
-            <w:tcMar>
-              <w:top w:w="100" w:type="dxa"/>
-              <w:left w:w="100" w:type="dxa"/>
-              <w:bottom w:w="100" w:type="dxa"/>
-              <w:right w:w="100" w:type="dxa"/>
-            </w:tcMar>
-          </w:tcPr>
-          <w:p>
-            <w:pPr>
-              <w:widowControl w:val="0"/>
-            </w:pPr>
-            <w:r>
-              <w:t xml:space="preserve">As soon as the </w:t>
-            </w:r>
-            <w:r>
-              <w:t>LDW</w:t>
-            </w:r>
-            <w:r>
-              <w:t xml:space="preserve"> function </w:t>
-            </w:r>
-            <w:r>
-              <w:t>fails to detect the lane lines</w:t>
-            </w:r>
-            <w:r>
-              <w:t xml:space="preserve">, the </w:t>
-            </w:r>
-            <w:r>
-              <w:t>‘LDW</w:t>
-            </w:r>
-            <w:r>
-              <w:t xml:space="preserve"> Safety' software block shall </w:t>
-            </w:r>
-            <w:r>
-              <w:t xml:space="preserve">disable the system and </w:t>
-            </w:r>
-            <w:r>
-              <w:t>send a signal to the car display ECU to turn on a warning light.</w:t>
-            </w:r>
-          </w:p>
-        </w:tc>
-        <w:tc>
-          <w:tcPr>
-            <w:tcW w:w="1350" w:type="dxa"/>
-            <w:tcMar>
-              <w:top w:w="100" w:type="dxa"/>
-              <w:left w:w="100" w:type="dxa"/>
-              <w:bottom w:w="100" w:type="dxa"/>
-              <w:right w:w="100" w:type="dxa"/>
-            </w:tcMar>
-          </w:tcPr>
-          <w:p>
-            <w:pPr>
-              <w:widowControl w:val="0"/>
-              <w:spacing w:line="240" w:lineRule="auto"/>
-              <w:rPr>
-                <w:b/>
-              </w:rPr>
-            </w:pPr>
-            <w:r>
-              <w:rPr>
-                <w:b/>
-              </w:rPr>
-              <w:t>X</w:t>
-            </w:r>
-          </w:p>
-        </w:tc>
-        <w:tc>
-          <w:tcPr>
-            <w:tcW w:w="1245" w:type="dxa"/>
-            <w:tcMar>
-              <w:top w:w="100" w:type="dxa"/>
-              <w:left w:w="100" w:type="dxa"/>
-              <w:bottom w:w="100" w:type="dxa"/>
-              <w:right w:w="100" w:type="dxa"/>
-            </w:tcMar>
-          </w:tcPr>
-          <w:p>
-            <w:pPr>
-              <w:widowControl w:val="0"/>
-              <w:spacing w:line="240" w:lineRule="auto"/>
-              <w:rPr>
-                <w:b/>
-              </w:rPr>
-            </w:pPr>
-          </w:p>
-        </w:tc>
-        <w:tc>
-          <w:tcPr>
-            <w:tcW w:w="1920" w:type="dxa"/>
-            <w:tcMar>
-              <w:top w:w="100" w:type="dxa"/>
-              <w:left w:w="100" w:type="dxa"/>
-              <w:bottom w:w="100" w:type="dxa"/>
-              <w:right w:w="100" w:type="dxa"/>
-            </w:tcMar>
-          </w:tcPr>
-          <w:p>
-            <w:pPr>
-              <w:widowControl w:val="0"/>
-              <w:spacing w:line="240" w:lineRule="auto"/>
-              <w:rPr>
-                <w:b/>
-              </w:rPr>
-            </w:pPr>
-            <w:r>
-              <w:rPr>
-                <w:b/>
-              </w:rPr>
-              <w:t>X</w:t>
-            </w:r>
-          </w:p>
-        </w:tc>
-      </w:tr>
-    </w:tbl>
-    <w:p/>
-    <w:p>
-      <w:r>
-        <w:t>Technical Safety Requirements related to Functional Safety Requirement 01-03 are:</w:t>
-      </w:r>
-    </w:p>
-    <w:tbl>
-      <w:tblPr>
-        <w:tblStyle w:val="a7"/>
-        <w:tblW w:w="9530" w:type="dxa"/>
-        <w:tblBorders>
-          <w:top w:val="single" w:sz="8" w:space="0" w:color="000000"/>
-          <w:left w:val="single" w:sz="8" w:space="0" w:color="000000"/>
-          <w:bottom w:val="single" w:sz="8" w:space="0" w:color="000000"/>
-          <w:right w:val="single" w:sz="8" w:space="0" w:color="000000"/>
-          <w:insideH w:val="single" w:sz="8" w:space="0" w:color="000000"/>
-          <w:insideV w:val="single" w:sz="8" w:space="0" w:color="000000"/>
-        </w:tblBorders>
-        <w:tblLayout w:type="fixed"/>
-        <w:tblLook w:val="0600" w:firstRow="0" w:lastRow="0" w:firstColumn="0" w:lastColumn="0" w:noHBand="1" w:noVBand="1"/>
-      </w:tblPr>
-      <w:tblGrid>
-        <w:gridCol w:w="1370"/>
-        <w:gridCol w:w="3540"/>
-        <w:gridCol w:w="330"/>
-        <w:gridCol w:w="1125"/>
-        <w:gridCol w:w="1755"/>
-        <w:gridCol w:w="1410"/>
-      </w:tblGrid>
-      <w:tr>
-        <w:tc>
-          <w:tcPr>
-            <w:tcW w:w="1370" w:type="dxa"/>
-            <w:shd w:val="clear" w:color="auto" w:fill="CCCCCC"/>
-            <w:tcMar>
-              <w:top w:w="100" w:type="dxa"/>
-              <w:left w:w="100" w:type="dxa"/>
-              <w:bottom w:w="100" w:type="dxa"/>
-              <w:right w:w="100" w:type="dxa"/>
-            </w:tcMar>
-          </w:tcPr>
-          <w:p>
-            <w:pPr>
-              <w:widowControl w:val="0"/>
-              <w:spacing w:line="240" w:lineRule="auto"/>
-              <w:rPr>
-                <w:b/>
-              </w:rPr>
-            </w:pPr>
-            <w:r>
-              <w:rPr>
-                <w:b/>
-              </w:rPr>
-              <w:lastRenderedPageBreak/>
-              <w:t>ID</w:t>
-            </w:r>
-          </w:p>
-        </w:tc>
-        <w:tc>
-          <w:tcPr>
-            <w:tcW w:w="3540" w:type="dxa"/>
-            <w:shd w:val="clear" w:color="auto" w:fill="CCCCCC"/>
-            <w:tcMar>
-              <w:top w:w="100" w:type="dxa"/>
-              <w:left w:w="100" w:type="dxa"/>
-              <w:bottom w:w="100" w:type="dxa"/>
-              <w:right w:w="100" w:type="dxa"/>
-            </w:tcMar>
-          </w:tcPr>
-          <w:p>
-            <w:pPr>
-              <w:widowControl w:val="0"/>
-              <w:spacing w:line="240" w:lineRule="auto"/>
-              <w:rPr>
-                <w:b/>
-              </w:rPr>
-            </w:pPr>
-            <w:r>
-              <w:rPr>
-                <w:b/>
-              </w:rPr>
-              <w:t>Technical Safety Requirement</w:t>
-            </w:r>
-          </w:p>
-        </w:tc>
-        <w:tc>
-          <w:tcPr>
-            <w:tcW w:w="330" w:type="dxa"/>
-            <w:shd w:val="clear" w:color="auto" w:fill="CCCCCC"/>
-            <w:tcMar>
-              <w:top w:w="100" w:type="dxa"/>
-              <w:left w:w="100" w:type="dxa"/>
-              <w:bottom w:w="100" w:type="dxa"/>
-              <w:right w:w="100" w:type="dxa"/>
-            </w:tcMar>
-          </w:tcPr>
-          <w:p>
-            <w:pPr>
-              <w:widowControl w:val="0"/>
-              <w:spacing w:line="240" w:lineRule="auto"/>
-              <w:rPr>
-                <w:b/>
-              </w:rPr>
-            </w:pPr>
-            <w:r>
-              <w:rPr>
-                <w:b/>
-              </w:rPr>
-              <w:t>ASIL</w:t>
-            </w:r>
-          </w:p>
-        </w:tc>
-        <w:tc>
-          <w:tcPr>
-            <w:tcW w:w="1125" w:type="dxa"/>
-            <w:shd w:val="clear" w:color="auto" w:fill="CCCCCC"/>
-            <w:tcMar>
-              <w:top w:w="100" w:type="dxa"/>
-              <w:left w:w="100" w:type="dxa"/>
-              <w:bottom w:w="100" w:type="dxa"/>
-              <w:right w:w="100" w:type="dxa"/>
-            </w:tcMar>
-          </w:tcPr>
-          <w:p>
-            <w:pPr>
-              <w:widowControl w:val="0"/>
-              <w:spacing w:line="240" w:lineRule="auto"/>
-              <w:rPr>
-                <w:b/>
-              </w:rPr>
-            </w:pPr>
-            <w:r>
-              <w:rPr>
-                <w:b/>
-              </w:rPr>
-              <w:t>Fault Tolerant Time Interval</w:t>
-            </w:r>
-          </w:p>
-        </w:tc>
-        <w:tc>
-          <w:tcPr>
-            <w:tcW w:w="1755" w:type="dxa"/>
-            <w:shd w:val="clear" w:color="auto" w:fill="CCCCCC"/>
-            <w:tcMar>
-              <w:top w:w="100" w:type="dxa"/>
-              <w:left w:w="100" w:type="dxa"/>
-              <w:bottom w:w="100" w:type="dxa"/>
-              <w:right w:w="100" w:type="dxa"/>
-            </w:tcMar>
-          </w:tcPr>
-          <w:p>
-            <w:pPr>
-              <w:widowControl w:val="0"/>
-              <w:spacing w:line="240" w:lineRule="auto"/>
-              <w:rPr>
-                <w:b/>
-              </w:rPr>
-            </w:pPr>
-            <w:r>
-              <w:rPr>
-                <w:b/>
-              </w:rPr>
-              <w:t>Allocation to Architecture</w:t>
-            </w:r>
-          </w:p>
-        </w:tc>
-        <w:tc>
-          <w:tcPr>
-            <w:tcW w:w="1410" w:type="dxa"/>
-            <w:shd w:val="clear" w:color="auto" w:fill="CCCCCC"/>
-            <w:tcMar>
-              <w:top w:w="100" w:type="dxa"/>
-              <w:left w:w="100" w:type="dxa"/>
-              <w:bottom w:w="100" w:type="dxa"/>
-              <w:right w:w="100" w:type="dxa"/>
-            </w:tcMar>
-          </w:tcPr>
-          <w:p>
-            <w:pPr>
-              <w:widowControl w:val="0"/>
-              <w:spacing w:line="240" w:lineRule="auto"/>
-              <w:rPr>
-                <w:b/>
-              </w:rPr>
-            </w:pPr>
-            <w:r>
-              <w:rPr>
-                <w:b/>
-              </w:rPr>
-              <w:t>Safe State</w:t>
-            </w:r>
-          </w:p>
-        </w:tc>
-      </w:tr>
-      <w:tr>
-        <w:tc>
-          <w:tcPr>
-            <w:tcW w:w="1370" w:type="dxa"/>
-            <w:tcMar>
-              <w:top w:w="100" w:type="dxa"/>
-              <w:left w:w="100" w:type="dxa"/>
-              <w:bottom w:w="100" w:type="dxa"/>
-              <w:right w:w="100" w:type="dxa"/>
-            </w:tcMar>
-          </w:tcPr>
-          <w:p>
-            <w:pPr>
-              <w:widowControl w:val="0"/>
-              <w:spacing w:line="240" w:lineRule="auto"/>
-            </w:pPr>
-            <w:r>
-              <w:t>Technical</w:t>
-            </w:r>
-          </w:p>
-          <w:p>
-            <w:pPr>
-              <w:widowControl w:val="0"/>
-              <w:spacing w:line="240" w:lineRule="auto"/>
-            </w:pPr>
-            <w:r>
-              <w:t>Safety</w:t>
-            </w:r>
-          </w:p>
-          <w:p>
-            <w:pPr>
-              <w:widowControl w:val="0"/>
-              <w:spacing w:line="240" w:lineRule="auto"/>
-            </w:pPr>
-            <w:r>
-              <w:t>Requirement</w:t>
-            </w:r>
-          </w:p>
-          <w:p>
-            <w:pPr>
-              <w:widowControl w:val="0"/>
-              <w:spacing w:line="240" w:lineRule="auto"/>
-            </w:pPr>
-            <w:r>
-              <w:t>0</w:t>
-            </w:r>
-            <w:r>
-              <w:t>7</w:t>
-            </w:r>
-          </w:p>
-        </w:tc>
-        <w:tc>
-          <w:tcPr>
-            <w:tcW w:w="3540" w:type="dxa"/>
-            <w:tcMar>
-              <w:top w:w="100" w:type="dxa"/>
-              <w:left w:w="100" w:type="dxa"/>
-              <w:bottom w:w="100" w:type="dxa"/>
-              <w:right w:w="100" w:type="dxa"/>
-            </w:tcMar>
-          </w:tcPr>
-          <w:p>
-            <w:pPr>
-              <w:widowControl w:val="0"/>
-            </w:pPr>
-            <w:r>
-              <w:t>The LDW safety component mus</w:t>
-            </w:r>
-            <w:r>
-              <w:t xml:space="preserve">t detect a failure to </w:t>
-            </w:r>
-            <w:r>
-              <w:t>detect</w:t>
-            </w:r>
-            <w:r>
-              <w:t xml:space="preserve"> lane lines in the road and create a fault condition.</w:t>
-            </w:r>
-          </w:p>
-        </w:tc>
-        <w:tc>
-          <w:tcPr>
-            <w:tcW w:w="330" w:type="dxa"/>
-            <w:tcMar>
-              <w:top w:w="100" w:type="dxa"/>
-              <w:left w:w="100" w:type="dxa"/>
-              <w:bottom w:w="100" w:type="dxa"/>
-              <w:right w:w="100" w:type="dxa"/>
-            </w:tcMar>
-          </w:tcPr>
-          <w:p>
-            <w:pPr>
-              <w:widowControl w:val="0"/>
-              <w:spacing w:line="240" w:lineRule="auto"/>
-            </w:pPr>
-            <w:r>
-              <w:t>B</w:t>
-            </w:r>
-          </w:p>
-        </w:tc>
-        <w:tc>
-          <w:tcPr>
-            <w:tcW w:w="1125" w:type="dxa"/>
-            <w:tcMar>
-              <w:top w:w="100" w:type="dxa"/>
-              <w:left w:w="100" w:type="dxa"/>
-              <w:bottom w:w="100" w:type="dxa"/>
-              <w:right w:w="100" w:type="dxa"/>
-            </w:tcMar>
-          </w:tcPr>
-          <w:p>
-            <w:pPr>
-              <w:widowControl w:val="0"/>
-              <w:spacing w:line="240" w:lineRule="auto"/>
-            </w:pPr>
-            <w:r>
-              <w:t xml:space="preserve">50 </w:t>
-            </w:r>
-            <w:proofErr w:type="spellStart"/>
-            <w:r>
-              <w:t>ms</w:t>
-            </w:r>
-            <w:proofErr w:type="spellEnd"/>
-          </w:p>
-        </w:tc>
-        <w:tc>
-          <w:tcPr>
-            <w:tcW w:w="1755" w:type="dxa"/>
-            <w:tcMar>
-              <w:top w:w="100" w:type="dxa"/>
-              <w:left w:w="100" w:type="dxa"/>
-              <w:bottom w:w="100" w:type="dxa"/>
-              <w:right w:w="100" w:type="dxa"/>
-            </w:tcMar>
-          </w:tcPr>
-          <w:p>
-            <w:pPr>
-              <w:widowControl w:val="0"/>
-              <w:spacing w:line="240" w:lineRule="auto"/>
-            </w:pPr>
-            <w:r>
-              <w:t>LDW Safety</w:t>
-            </w:r>
-          </w:p>
-        </w:tc>
-        <w:tc>
-          <w:tcPr>
-            <w:tcW w:w="1410" w:type="dxa"/>
-            <w:tcMar>
-              <w:top w:w="100" w:type="dxa"/>
-              <w:left w:w="100" w:type="dxa"/>
-              <w:bottom w:w="100" w:type="dxa"/>
-              <w:right w:w="100" w:type="dxa"/>
-            </w:tcMar>
-          </w:tcPr>
-          <w:p>
-            <w:pPr>
-              <w:widowControl w:val="0"/>
-              <w:spacing w:line="240" w:lineRule="auto"/>
-            </w:pPr>
-            <w:r>
-              <w:t xml:space="preserve">LDW Disabled and torque set to 0 </w:t>
-            </w:r>
-            <w:r>
-              <w:t>with visual indication</w:t>
-            </w:r>
-          </w:p>
-        </w:tc>
-      </w:tr>
-    </w:tbl>
-    <w:p/>
-    <w:p/>
-    <w:p>
       <w:pPr>
         <w:rPr>
           <w:b/>
@@ -5619,6 +4914,7 @@
               <w:spacing w:line="240" w:lineRule="auto"/>
             </w:pPr>
             <w:r>
+              <w:lastRenderedPageBreak/>
               <w:t>Technical</w:t>
             </w:r>
           </w:p>
@@ -5978,95 +5274,6 @@
             </w:pPr>
             <w:r>
               <w:t>Impose these limits and attempt to create commands outside these limits to verify the actuator does not actuate at these values</w:t>
-            </w:r>
-          </w:p>
-        </w:tc>
-      </w:tr>
-      <w:tr>
-        <w:tc>
-          <w:tcPr>
-            <w:tcW w:w="1530" w:type="dxa"/>
-            <w:tcMar>
-              <w:top w:w="100" w:type="dxa"/>
-              <w:left w:w="100" w:type="dxa"/>
-              <w:bottom w:w="100" w:type="dxa"/>
-              <w:right w:w="100" w:type="dxa"/>
-            </w:tcMar>
-          </w:tcPr>
-          <w:p>
-            <w:pPr>
-              <w:widowControl w:val="0"/>
-              <w:spacing w:line="240" w:lineRule="auto"/>
-            </w:pPr>
-            <w:r>
-              <w:lastRenderedPageBreak/>
-              <w:t>Technical</w:t>
-            </w:r>
-          </w:p>
-          <w:p>
-            <w:pPr>
-              <w:widowControl w:val="0"/>
-              <w:spacing w:line="240" w:lineRule="auto"/>
-            </w:pPr>
-            <w:r>
-              <w:t>Safety</w:t>
-            </w:r>
-          </w:p>
-          <w:p>
-            <w:pPr>
-              <w:widowControl w:val="0"/>
-              <w:spacing w:line="240" w:lineRule="auto"/>
-            </w:pPr>
-            <w:r>
-              <w:t>Requirement</w:t>
-            </w:r>
-          </w:p>
-          <w:p>
-            <w:pPr>
-              <w:widowControl w:val="0"/>
-              <w:spacing w:line="240" w:lineRule="auto"/>
-            </w:pPr>
-            <w:r>
-              <w:t>07</w:t>
-            </w:r>
-          </w:p>
-        </w:tc>
-        <w:tc>
-          <w:tcPr>
-            <w:tcW w:w="4155" w:type="dxa"/>
-            <w:tcMar>
-              <w:top w:w="100" w:type="dxa"/>
-              <w:left w:w="100" w:type="dxa"/>
-              <w:bottom w:w="100" w:type="dxa"/>
-              <w:right w:w="100" w:type="dxa"/>
-            </w:tcMar>
-          </w:tcPr>
-          <w:p>
-            <w:pPr>
-              <w:widowControl w:val="0"/>
-            </w:pPr>
-            <w:r>
-              <w:t>Evaluate frequency and duration of interruptions to the lane detection status and determine a time delay that would not pickup false positives</w:t>
-            </w:r>
-          </w:p>
-        </w:tc>
-        <w:tc>
-          <w:tcPr>
-            <w:tcW w:w="4005" w:type="dxa"/>
-            <w:tcMar>
-              <w:top w:w="100" w:type="dxa"/>
-              <w:left w:w="100" w:type="dxa"/>
-              <w:bottom w:w="100" w:type="dxa"/>
-              <w:right w:w="100" w:type="dxa"/>
-            </w:tcMar>
-          </w:tcPr>
-          <w:p>
-            <w:pPr>
-              <w:widowControl w:val="0"/>
-              <w:spacing w:line="240" w:lineRule="auto"/>
-            </w:pPr>
-            <w:r>
-              <w:t>Operate the vehicle and blind the camera so road lanes are not detected.  Verify that the vehicle alerts the driver within the identified time window</w:t>
             </w:r>
           </w:p>
         </w:tc>
@@ -6643,7 +5850,10 @@
               <w:spacing w:line="240" w:lineRule="auto"/>
             </w:pPr>
             <w:r>
-              <w:t>08</w:t>
+              <w:t>0</w:t>
+            </w:r>
+            <w:r>
+              <w:t>7</w:t>
             </w:r>
           </w:p>
         </w:tc>
@@ -6807,6 +6017,7 @@
               <w:spacing w:line="240" w:lineRule="auto"/>
             </w:pPr>
             <w:r>
+              <w:lastRenderedPageBreak/>
               <w:t>Technical</w:t>
             </w:r>
           </w:p>
@@ -6834,7 +6045,10 @@
               <w:spacing w:line="240" w:lineRule="auto"/>
             </w:pPr>
             <w:r>
-              <w:t>09</w:t>
+              <w:t>0</w:t>
+            </w:r>
+            <w:r>
+              <w:t>8</w:t>
             </w:r>
           </w:p>
         </w:tc>
@@ -7017,7 +6231,7 @@
               <w:spacing w:line="240" w:lineRule="auto"/>
             </w:pPr>
             <w:r>
-              <w:t>10</w:t>
+              <w:t>09</w:t>
             </w:r>
           </w:p>
         </w:tc>
@@ -7196,20 +6410,19 @@
               <w:spacing w:line="240" w:lineRule="auto"/>
             </w:pPr>
             <w:r>
-              <w:t>Requireme</w:t>
-            </w:r>
-            <w:r>
-              <w:lastRenderedPageBreak/>
-              <w:t>nt</w:t>
-            </w:r>
-          </w:p>
-          <w:p>
-            <w:pPr>
-              <w:widowControl w:val="0"/>
-              <w:spacing w:line="240" w:lineRule="auto"/>
-            </w:pPr>
-            <w:r>
-              <w:t>11</w:t>
+              <w:t>Requirement</w:t>
+            </w:r>
+          </w:p>
+          <w:p>
+            <w:pPr>
+              <w:widowControl w:val="0"/>
+              <w:spacing w:line="240" w:lineRule="auto"/>
+            </w:pPr>
+            <w:r>
+              <w:t>1</w:t>
+            </w:r>
+            <w:r>
+              <w:t>0</w:t>
             </w:r>
           </w:p>
         </w:tc>
@@ -7228,12 +6441,7 @@
               <w:widowControl w:val="0"/>
             </w:pPr>
             <w:r>
-              <w:lastRenderedPageBreak/>
-              <w:t xml:space="preserve">The validity and integrity of the data transmission for </w:t>
-            </w:r>
-            <w:r>
-              <w:lastRenderedPageBreak/>
-              <w:t>'</w:t>
+              <w:t>The validity and integrity of the data transmission for '</w:t>
             </w:r>
             <w:proofErr w:type="spellStart"/>
             <w:r>
@@ -7264,7 +6472,6 @@
               <w:spacing w:line="240" w:lineRule="auto"/>
             </w:pPr>
             <w:r>
-              <w:lastRenderedPageBreak/>
               <w:t>B</w:t>
             </w:r>
           </w:p>
@@ -7313,7 +6520,10 @@
               <w:spacing w:line="240" w:lineRule="auto"/>
             </w:pPr>
             <w:r>
-              <w:t xml:space="preserve">LKA </w:t>
+              <w:t>LKA</w:t>
+            </w:r>
+            <w:r>
+              <w:t xml:space="preserve"> </w:t>
             </w:r>
             <w:r>
               <w:t>Safety</w:t>
@@ -7342,11 +6552,7 @@
               <w:t xml:space="preserve"> </w:t>
             </w:r>
             <w:r>
-              <w:t xml:space="preserve">Disabled and torque </w:t>
-            </w:r>
-            <w:r>
-              <w:lastRenderedPageBreak/>
-              <w:t>set to 0</w:t>
+              <w:t>Disabled and torque set to 0</w:t>
             </w:r>
           </w:p>
         </w:tc>
@@ -7368,7 +6574,6 @@
               <w:spacing w:line="240" w:lineRule="auto"/>
             </w:pPr>
             <w:r>
-              <w:lastRenderedPageBreak/>
               <w:t>Technical</w:t>
             </w:r>
           </w:p>
@@ -7396,7 +6601,10 @@
               <w:spacing w:line="240" w:lineRule="auto"/>
             </w:pPr>
             <w:r>
-              <w:t>12</w:t>
+              <w:t>1</w:t>
+            </w:r>
+            <w:r>
+              <w:t>1</w:t>
             </w:r>
           </w:p>
         </w:tc>
@@ -7510,683 +6718,6 @@
             </w:r>
             <w:r>
               <w:t>Disabled and torque set to 0</w:t>
-            </w:r>
-          </w:p>
-        </w:tc>
-      </w:tr>
-    </w:tbl>
-    <w:p/>
-    <w:p>
-      <w:r>
-        <w:t>Functional Safety Requirement 02-02 with its associated system elements</w:t>
-      </w:r>
-    </w:p>
-    <w:tbl>
-      <w:tblPr>
-        <w:tblStyle w:val="a7"/>
-        <w:tblW w:w="9555" w:type="dxa"/>
-        <w:tblBorders>
-          <w:top w:val="single" w:sz="8" w:space="0" w:color="000000"/>
-          <w:left w:val="single" w:sz="8" w:space="0" w:color="000000"/>
-          <w:bottom w:val="single" w:sz="8" w:space="0" w:color="000000"/>
-          <w:right w:val="single" w:sz="8" w:space="0" w:color="000000"/>
-          <w:insideH w:val="single" w:sz="8" w:space="0" w:color="000000"/>
-          <w:insideV w:val="single" w:sz="8" w:space="0" w:color="000000"/>
-        </w:tblBorders>
-        <w:tblLayout w:type="fixed"/>
-        <w:tblLook w:val="0600" w:firstRow="0" w:lastRow="0" w:firstColumn="0" w:lastColumn="0" w:noHBand="1" w:noVBand="1"/>
-      </w:tblPr>
-      <w:tblGrid>
-        <w:gridCol w:w="1530"/>
-        <w:gridCol w:w="3510"/>
-        <w:gridCol w:w="1350"/>
-        <w:gridCol w:w="1245"/>
-        <w:gridCol w:w="1920"/>
-      </w:tblGrid>
-      <w:tr>
-        <w:tc>
-          <w:tcPr>
-            <w:tcW w:w="1530" w:type="dxa"/>
-            <w:shd w:val="clear" w:color="auto" w:fill="CCCCCC"/>
-            <w:tcMar>
-              <w:top w:w="100" w:type="dxa"/>
-              <w:left w:w="100" w:type="dxa"/>
-              <w:bottom w:w="100" w:type="dxa"/>
-              <w:right w:w="100" w:type="dxa"/>
-            </w:tcMar>
-          </w:tcPr>
-          <w:p>
-            <w:pPr>
-              <w:widowControl w:val="0"/>
-              <w:spacing w:line="240" w:lineRule="auto"/>
-              <w:rPr>
-                <w:b/>
-              </w:rPr>
-            </w:pPr>
-            <w:r>
-              <w:rPr>
-                <w:b/>
-              </w:rPr>
-              <w:t>ID</w:t>
-            </w:r>
-          </w:p>
-        </w:tc>
-        <w:tc>
-          <w:tcPr>
-            <w:tcW w:w="3510" w:type="dxa"/>
-            <w:shd w:val="clear" w:color="auto" w:fill="CCCCCC"/>
-            <w:tcMar>
-              <w:top w:w="100" w:type="dxa"/>
-              <w:left w:w="100" w:type="dxa"/>
-              <w:bottom w:w="100" w:type="dxa"/>
-              <w:right w:w="100" w:type="dxa"/>
-            </w:tcMar>
-          </w:tcPr>
-          <w:p>
-            <w:pPr>
-              <w:widowControl w:val="0"/>
-              <w:spacing w:line="240" w:lineRule="auto"/>
-              <w:rPr>
-                <w:b/>
-              </w:rPr>
-            </w:pPr>
-            <w:r>
-              <w:rPr>
-                <w:b/>
-              </w:rPr>
-              <w:t>Functional Safety Requirement</w:t>
-            </w:r>
-          </w:p>
-        </w:tc>
-        <w:tc>
-          <w:tcPr>
-            <w:tcW w:w="1350" w:type="dxa"/>
-            <w:shd w:val="clear" w:color="auto" w:fill="CCCCCC"/>
-            <w:tcMar>
-              <w:top w:w="100" w:type="dxa"/>
-              <w:left w:w="100" w:type="dxa"/>
-              <w:bottom w:w="100" w:type="dxa"/>
-              <w:right w:w="100" w:type="dxa"/>
-            </w:tcMar>
-          </w:tcPr>
-          <w:p>
-            <w:pPr>
-              <w:widowControl w:val="0"/>
-              <w:spacing w:line="240" w:lineRule="auto"/>
-              <w:rPr>
-                <w:b/>
-              </w:rPr>
-            </w:pPr>
-            <w:r>
-              <w:rPr>
-                <w:b/>
-              </w:rPr>
-              <w:t>Electronic Power Steering ECU</w:t>
-            </w:r>
-          </w:p>
-        </w:tc>
-        <w:tc>
-          <w:tcPr>
-            <w:tcW w:w="1245" w:type="dxa"/>
-            <w:shd w:val="clear" w:color="auto" w:fill="CCCCCC"/>
-            <w:tcMar>
-              <w:top w:w="100" w:type="dxa"/>
-              <w:left w:w="100" w:type="dxa"/>
-              <w:bottom w:w="100" w:type="dxa"/>
-              <w:right w:w="100" w:type="dxa"/>
-            </w:tcMar>
-          </w:tcPr>
-          <w:p>
-            <w:pPr>
-              <w:widowControl w:val="0"/>
-              <w:spacing w:line="240" w:lineRule="auto"/>
-              <w:rPr>
-                <w:b/>
-              </w:rPr>
-            </w:pPr>
-            <w:r>
-              <w:rPr>
-                <w:b/>
-              </w:rPr>
-              <w:t>Camera ECU</w:t>
-            </w:r>
-          </w:p>
-        </w:tc>
-        <w:tc>
-          <w:tcPr>
-            <w:tcW w:w="1920" w:type="dxa"/>
-            <w:shd w:val="clear" w:color="auto" w:fill="CCCCCC"/>
-            <w:tcMar>
-              <w:top w:w="100" w:type="dxa"/>
-              <w:left w:w="100" w:type="dxa"/>
-              <w:bottom w:w="100" w:type="dxa"/>
-              <w:right w:w="100" w:type="dxa"/>
-            </w:tcMar>
-          </w:tcPr>
-          <w:p>
-            <w:pPr>
-              <w:widowControl w:val="0"/>
-              <w:spacing w:line="240" w:lineRule="auto"/>
-              <w:rPr>
-                <w:b/>
-              </w:rPr>
-            </w:pPr>
-            <w:r>
-              <w:rPr>
-                <w:b/>
-              </w:rPr>
-              <w:t>Car Display ECU</w:t>
-            </w:r>
-          </w:p>
-        </w:tc>
-      </w:tr>
-      <w:tr>
-        <w:tc>
-          <w:tcPr>
-            <w:tcW w:w="1530" w:type="dxa"/>
-            <w:tcMar>
-              <w:top w:w="100" w:type="dxa"/>
-              <w:left w:w="100" w:type="dxa"/>
-              <w:bottom w:w="100" w:type="dxa"/>
-              <w:right w:w="100" w:type="dxa"/>
-            </w:tcMar>
-          </w:tcPr>
-          <w:p>
-            <w:pPr>
-              <w:widowControl w:val="0"/>
-              <w:spacing w:line="240" w:lineRule="auto"/>
-            </w:pPr>
-            <w:r>
-              <w:t>Functional</w:t>
-            </w:r>
-          </w:p>
-          <w:p>
-            <w:pPr>
-              <w:widowControl w:val="0"/>
-              <w:spacing w:line="240" w:lineRule="auto"/>
-            </w:pPr>
-            <w:r>
-              <w:t>Safety</w:t>
-            </w:r>
-          </w:p>
-          <w:p>
-            <w:pPr>
-              <w:widowControl w:val="0"/>
-              <w:spacing w:line="240" w:lineRule="auto"/>
-            </w:pPr>
-            <w:r>
-              <w:t>Requirement</w:t>
-            </w:r>
-          </w:p>
-          <w:p>
-            <w:pPr>
-              <w:widowControl w:val="0"/>
-              <w:spacing w:line="240" w:lineRule="auto"/>
-            </w:pPr>
-            <w:r>
-              <w:t>02-02</w:t>
-            </w:r>
-          </w:p>
-        </w:tc>
-        <w:tc>
-          <w:tcPr>
-            <w:tcW w:w="3510" w:type="dxa"/>
-            <w:tcMar>
-              <w:top w:w="100" w:type="dxa"/>
-              <w:left w:w="100" w:type="dxa"/>
-              <w:bottom w:w="100" w:type="dxa"/>
-              <w:right w:w="100" w:type="dxa"/>
-            </w:tcMar>
-          </w:tcPr>
-          <w:p>
-            <w:pPr>
-              <w:widowControl w:val="0"/>
-            </w:pPr>
-            <w:r>
-              <w:t xml:space="preserve">As soon as the </w:t>
-            </w:r>
-            <w:r>
-              <w:t>LKA</w:t>
-            </w:r>
-            <w:r>
-              <w:t xml:space="preserve"> function </w:t>
-            </w:r>
-            <w:r>
-              <w:t>fails to detect the lane lines</w:t>
-            </w:r>
-            <w:r>
-              <w:t xml:space="preserve">, the </w:t>
-            </w:r>
-            <w:r>
-              <w:t>‘LKA</w:t>
-            </w:r>
-            <w:r>
-              <w:t xml:space="preserve"> Safety' software block shall </w:t>
-            </w:r>
-            <w:r>
-              <w:t xml:space="preserve">disable the system and </w:t>
-            </w:r>
-            <w:r>
-              <w:t>send a signal to the car display ECU to turn on a warning light.</w:t>
-            </w:r>
-          </w:p>
-        </w:tc>
-        <w:tc>
-          <w:tcPr>
-            <w:tcW w:w="1350" w:type="dxa"/>
-            <w:tcMar>
-              <w:top w:w="100" w:type="dxa"/>
-              <w:left w:w="100" w:type="dxa"/>
-              <w:bottom w:w="100" w:type="dxa"/>
-              <w:right w:w="100" w:type="dxa"/>
-            </w:tcMar>
-          </w:tcPr>
-          <w:p>
-            <w:pPr>
-              <w:widowControl w:val="0"/>
-              <w:spacing w:line="240" w:lineRule="auto"/>
-              <w:rPr>
-                <w:b/>
-              </w:rPr>
-            </w:pPr>
-            <w:r>
-              <w:rPr>
-                <w:b/>
-              </w:rPr>
-              <w:t>X</w:t>
-            </w:r>
-          </w:p>
-        </w:tc>
-        <w:tc>
-          <w:tcPr>
-            <w:tcW w:w="1245" w:type="dxa"/>
-            <w:tcMar>
-              <w:top w:w="100" w:type="dxa"/>
-              <w:left w:w="100" w:type="dxa"/>
-              <w:bottom w:w="100" w:type="dxa"/>
-              <w:right w:w="100" w:type="dxa"/>
-            </w:tcMar>
-          </w:tcPr>
-          <w:p>
-            <w:pPr>
-              <w:widowControl w:val="0"/>
-              <w:spacing w:line="240" w:lineRule="auto"/>
-              <w:rPr>
-                <w:b/>
-              </w:rPr>
-            </w:pPr>
-          </w:p>
-        </w:tc>
-        <w:tc>
-          <w:tcPr>
-            <w:tcW w:w="1920" w:type="dxa"/>
-            <w:tcMar>
-              <w:top w:w="100" w:type="dxa"/>
-              <w:left w:w="100" w:type="dxa"/>
-              <w:bottom w:w="100" w:type="dxa"/>
-              <w:right w:w="100" w:type="dxa"/>
-            </w:tcMar>
-          </w:tcPr>
-          <w:p>
-            <w:pPr>
-              <w:widowControl w:val="0"/>
-              <w:spacing w:line="240" w:lineRule="auto"/>
-              <w:rPr>
-                <w:b/>
-              </w:rPr>
-            </w:pPr>
-            <w:r>
-              <w:rPr>
-                <w:b/>
-              </w:rPr>
-              <w:t>X</w:t>
-            </w:r>
-          </w:p>
-        </w:tc>
-      </w:tr>
-    </w:tbl>
-    <w:p/>
-    <w:p>
-      <w:r>
-        <w:t>Technical Safety Requirements related to Functional Safety Requirement 02-02 are:</w:t>
-      </w:r>
-    </w:p>
-    <w:tbl>
-      <w:tblPr>
-        <w:tblStyle w:val="a7"/>
-        <w:tblW w:w="9530" w:type="dxa"/>
-        <w:tblBorders>
-          <w:top w:val="single" w:sz="8" w:space="0" w:color="000000"/>
-          <w:left w:val="single" w:sz="8" w:space="0" w:color="000000"/>
-          <w:bottom w:val="single" w:sz="8" w:space="0" w:color="000000"/>
-          <w:right w:val="single" w:sz="8" w:space="0" w:color="000000"/>
-          <w:insideH w:val="single" w:sz="8" w:space="0" w:color="000000"/>
-          <w:insideV w:val="single" w:sz="8" w:space="0" w:color="000000"/>
-        </w:tblBorders>
-        <w:tblLayout w:type="fixed"/>
-        <w:tblLook w:val="0600" w:firstRow="0" w:lastRow="0" w:firstColumn="0" w:lastColumn="0" w:noHBand="1" w:noVBand="1"/>
-      </w:tblPr>
-      <w:tblGrid>
-        <w:gridCol w:w="1370"/>
-        <w:gridCol w:w="3540"/>
-        <w:gridCol w:w="330"/>
-        <w:gridCol w:w="1125"/>
-        <w:gridCol w:w="1755"/>
-        <w:gridCol w:w="1410"/>
-      </w:tblGrid>
-      <w:tr>
-        <w:tc>
-          <w:tcPr>
-            <w:tcW w:w="1370" w:type="dxa"/>
-            <w:shd w:val="clear" w:color="auto" w:fill="CCCCCC"/>
-            <w:tcMar>
-              <w:top w:w="100" w:type="dxa"/>
-              <w:left w:w="100" w:type="dxa"/>
-              <w:bottom w:w="100" w:type="dxa"/>
-              <w:right w:w="100" w:type="dxa"/>
-            </w:tcMar>
-          </w:tcPr>
-          <w:p>
-            <w:pPr>
-              <w:widowControl w:val="0"/>
-              <w:spacing w:line="240" w:lineRule="auto"/>
-              <w:rPr>
-                <w:b/>
-              </w:rPr>
-            </w:pPr>
-            <w:r>
-              <w:rPr>
-                <w:b/>
-              </w:rPr>
-              <w:t>ID</w:t>
-            </w:r>
-          </w:p>
-        </w:tc>
-        <w:tc>
-          <w:tcPr>
-            <w:tcW w:w="3540" w:type="dxa"/>
-            <w:shd w:val="clear" w:color="auto" w:fill="CCCCCC"/>
-            <w:tcMar>
-              <w:top w:w="100" w:type="dxa"/>
-              <w:left w:w="100" w:type="dxa"/>
-              <w:bottom w:w="100" w:type="dxa"/>
-              <w:right w:w="100" w:type="dxa"/>
-            </w:tcMar>
-          </w:tcPr>
-          <w:p>
-            <w:pPr>
-              <w:widowControl w:val="0"/>
-              <w:spacing w:line="240" w:lineRule="auto"/>
-              <w:rPr>
-                <w:b/>
-              </w:rPr>
-            </w:pPr>
-            <w:r>
-              <w:rPr>
-                <w:b/>
-              </w:rPr>
-              <w:t>Technical Safety Requirement</w:t>
-            </w:r>
-          </w:p>
-        </w:tc>
-        <w:tc>
-          <w:tcPr>
-            <w:tcW w:w="330" w:type="dxa"/>
-            <w:shd w:val="clear" w:color="auto" w:fill="CCCCCC"/>
-            <w:tcMar>
-              <w:top w:w="100" w:type="dxa"/>
-              <w:left w:w="100" w:type="dxa"/>
-              <w:bottom w:w="100" w:type="dxa"/>
-              <w:right w:w="100" w:type="dxa"/>
-            </w:tcMar>
-          </w:tcPr>
-          <w:p>
-            <w:pPr>
-              <w:widowControl w:val="0"/>
-              <w:spacing w:line="240" w:lineRule="auto"/>
-              <w:rPr>
-                <w:b/>
-              </w:rPr>
-            </w:pPr>
-            <w:r>
-              <w:rPr>
-                <w:b/>
-              </w:rPr>
-              <w:t>ASIL</w:t>
-            </w:r>
-          </w:p>
-        </w:tc>
-        <w:tc>
-          <w:tcPr>
-            <w:tcW w:w="1125" w:type="dxa"/>
-            <w:shd w:val="clear" w:color="auto" w:fill="CCCCCC"/>
-            <w:tcMar>
-              <w:top w:w="100" w:type="dxa"/>
-              <w:left w:w="100" w:type="dxa"/>
-              <w:bottom w:w="100" w:type="dxa"/>
-              <w:right w:w="100" w:type="dxa"/>
-            </w:tcMar>
-          </w:tcPr>
-          <w:p>
-            <w:pPr>
-              <w:widowControl w:val="0"/>
-              <w:spacing w:line="240" w:lineRule="auto"/>
-              <w:rPr>
-                <w:b/>
-              </w:rPr>
-            </w:pPr>
-            <w:r>
-              <w:rPr>
-                <w:b/>
-              </w:rPr>
-              <w:t>Fault Tolerant Time Interval</w:t>
-            </w:r>
-          </w:p>
-        </w:tc>
-        <w:tc>
-          <w:tcPr>
-            <w:tcW w:w="1755" w:type="dxa"/>
-            <w:shd w:val="clear" w:color="auto" w:fill="CCCCCC"/>
-            <w:tcMar>
-              <w:top w:w="100" w:type="dxa"/>
-              <w:left w:w="100" w:type="dxa"/>
-              <w:bottom w:w="100" w:type="dxa"/>
-              <w:right w:w="100" w:type="dxa"/>
-            </w:tcMar>
-          </w:tcPr>
-          <w:p>
-            <w:pPr>
-              <w:widowControl w:val="0"/>
-              <w:spacing w:line="240" w:lineRule="auto"/>
-              <w:rPr>
-                <w:b/>
-              </w:rPr>
-            </w:pPr>
-            <w:r>
-              <w:rPr>
-                <w:b/>
-              </w:rPr>
-              <w:t>Allocation to Architecture</w:t>
-            </w:r>
-          </w:p>
-        </w:tc>
-        <w:tc>
-          <w:tcPr>
-            <w:tcW w:w="1410" w:type="dxa"/>
-            <w:shd w:val="clear" w:color="auto" w:fill="CCCCCC"/>
-            <w:tcMar>
-              <w:top w:w="100" w:type="dxa"/>
-              <w:left w:w="100" w:type="dxa"/>
-              <w:bottom w:w="100" w:type="dxa"/>
-              <w:right w:w="100" w:type="dxa"/>
-            </w:tcMar>
-          </w:tcPr>
-          <w:p>
-            <w:pPr>
-              <w:widowControl w:val="0"/>
-              <w:spacing w:line="240" w:lineRule="auto"/>
-              <w:rPr>
-                <w:b/>
-              </w:rPr>
-            </w:pPr>
-            <w:r>
-              <w:rPr>
-                <w:b/>
-              </w:rPr>
-              <w:t>Safe State</w:t>
-            </w:r>
-          </w:p>
-        </w:tc>
-      </w:tr>
-      <w:tr>
-        <w:tc>
-          <w:tcPr>
-            <w:tcW w:w="1370" w:type="dxa"/>
-            <w:tcMar>
-              <w:top w:w="100" w:type="dxa"/>
-              <w:left w:w="100" w:type="dxa"/>
-              <w:bottom w:w="100" w:type="dxa"/>
-              <w:right w:w="100" w:type="dxa"/>
-            </w:tcMar>
-          </w:tcPr>
-          <w:p>
-            <w:pPr>
-              <w:widowControl w:val="0"/>
-              <w:spacing w:line="240" w:lineRule="auto"/>
-            </w:pPr>
-            <w:r>
-              <w:t>Technical</w:t>
-            </w:r>
-          </w:p>
-          <w:p>
-            <w:pPr>
-              <w:widowControl w:val="0"/>
-              <w:spacing w:line="240" w:lineRule="auto"/>
-            </w:pPr>
-            <w:r>
-              <w:t>Safety</w:t>
-            </w:r>
-          </w:p>
-          <w:p>
-            <w:pPr>
-              <w:widowControl w:val="0"/>
-              <w:spacing w:line="240" w:lineRule="auto"/>
-            </w:pPr>
-            <w:r>
-              <w:t>Requirement</w:t>
-            </w:r>
-          </w:p>
-          <w:p>
-            <w:pPr>
-              <w:widowControl w:val="0"/>
-              <w:spacing w:line="240" w:lineRule="auto"/>
-            </w:pPr>
-            <w:r>
-              <w:t>13</w:t>
-            </w:r>
-          </w:p>
-        </w:tc>
-        <w:tc>
-          <w:tcPr>
-            <w:tcW w:w="3540" w:type="dxa"/>
-            <w:tcMar>
-              <w:top w:w="100" w:type="dxa"/>
-              <w:left w:w="100" w:type="dxa"/>
-              <w:bottom w:w="100" w:type="dxa"/>
-              <w:right w:w="100" w:type="dxa"/>
-            </w:tcMar>
-          </w:tcPr>
-          <w:p>
-            <w:pPr>
-              <w:widowControl w:val="0"/>
-            </w:pPr>
-            <w:r>
-              <w:t>The LKA safety component must detect a failure to detect lane lines in the road and create a fault condition.</w:t>
-            </w:r>
-          </w:p>
-        </w:tc>
-        <w:tc>
-          <w:tcPr>
-            <w:tcW w:w="330" w:type="dxa"/>
-            <w:tcMar>
-              <w:top w:w="100" w:type="dxa"/>
-              <w:left w:w="100" w:type="dxa"/>
-              <w:bottom w:w="100" w:type="dxa"/>
-              <w:right w:w="100" w:type="dxa"/>
-            </w:tcMar>
-          </w:tcPr>
-          <w:p>
-            <w:pPr>
-              <w:widowControl w:val="0"/>
-              <w:spacing w:line="240" w:lineRule="auto"/>
-            </w:pPr>
-            <w:r>
-              <w:t>B</w:t>
-            </w:r>
-          </w:p>
-        </w:tc>
-        <w:tc>
-          <w:tcPr>
-            <w:tcW w:w="1125" w:type="dxa"/>
-            <w:tcMar>
-              <w:top w:w="100" w:type="dxa"/>
-              <w:left w:w="100" w:type="dxa"/>
-              <w:bottom w:w="100" w:type="dxa"/>
-              <w:right w:w="100" w:type="dxa"/>
-            </w:tcMar>
-          </w:tcPr>
-          <w:p>
-            <w:pPr>
-              <w:widowControl w:val="0"/>
-              <w:spacing w:line="240" w:lineRule="auto"/>
-            </w:pPr>
-            <w:r>
-              <w:t xml:space="preserve">50 </w:t>
-            </w:r>
-            <w:proofErr w:type="spellStart"/>
-            <w:r>
-              <w:t>ms</w:t>
-            </w:r>
-            <w:proofErr w:type="spellEnd"/>
-          </w:p>
-        </w:tc>
-        <w:tc>
-          <w:tcPr>
-            <w:tcW w:w="1755" w:type="dxa"/>
-            <w:tcMar>
-              <w:top w:w="100" w:type="dxa"/>
-              <w:left w:w="100" w:type="dxa"/>
-              <w:bottom w:w="100" w:type="dxa"/>
-              <w:right w:w="100" w:type="dxa"/>
-            </w:tcMar>
-          </w:tcPr>
-          <w:p>
-            <w:pPr>
-              <w:widowControl w:val="0"/>
-              <w:spacing w:line="240" w:lineRule="auto"/>
-            </w:pPr>
-            <w:r>
-              <w:t>LKA Safety</w:t>
-            </w:r>
-          </w:p>
-        </w:tc>
-        <w:tc>
-          <w:tcPr>
-            <w:tcW w:w="1410" w:type="dxa"/>
-            <w:tcMar>
-              <w:top w:w="100" w:type="dxa"/>
-              <w:left w:w="100" w:type="dxa"/>
-              <w:bottom w:w="100" w:type="dxa"/>
-              <w:right w:w="100" w:type="dxa"/>
-            </w:tcMar>
-          </w:tcPr>
-          <w:p>
-            <w:pPr>
-              <w:widowControl w:val="0"/>
-              <w:spacing w:line="240" w:lineRule="auto"/>
-            </w:pPr>
-            <w:r>
-              <w:t>LKA Disabled with visual indication</w:t>
             </w:r>
           </w:p>
         </w:tc>
@@ -9209,7 +7740,10 @@
               <w:spacing w:line="240" w:lineRule="auto"/>
             </w:pPr>
             <w:r>
-              <w:t>06</w:t>
+              <w:t>0</w:t>
+            </w:r>
+            <w:r>
+              <w:t>6</w:t>
             </w:r>
           </w:p>
         </w:tc>
@@ -9368,7 +7902,10 @@
               <w:spacing w:line="240" w:lineRule="auto"/>
             </w:pPr>
             <w:r>
-              <w:t>07</w:t>
+              <w:t>0</w:t>
+            </w:r>
+            <w:r>
+              <w:t>7</w:t>
             </w:r>
           </w:p>
         </w:tc>
@@ -9387,7 +7924,27 @@
               <w:widowControl w:val="0"/>
             </w:pPr>
             <w:r>
-              <w:t>The LDW safety component must detect a failure to detect lane lines in the road and create a fault condition.</w:t>
+              <w:t xml:space="preserve">The </w:t>
+            </w:r>
+            <w:r>
+              <w:t>LKA</w:t>
+            </w:r>
+            <w:r>
+              <w:t xml:space="preserve"> safety component shall </w:t>
+            </w:r>
+            <w:r>
+              <w:t>limit the duration of applied torque to ‘</w:t>
+            </w:r>
+            <w:proofErr w:type="spellStart"/>
+            <w:r>
+              <w:t>Max_Duration</w:t>
+            </w:r>
+            <w:proofErr w:type="spellEnd"/>
+            <w:r>
+              <w:t>’</w:t>
+            </w:r>
+            <w:r>
+              <w:t>.</w:t>
             </w:r>
           </w:p>
         </w:tc>
@@ -9455,12 +8012,6 @@
                 <w:b/>
               </w:rPr>
             </w:pPr>
-            <w:r>
-              <w:rPr>
-                <w:b/>
-              </w:rPr>
-              <w:t>X</w:t>
-            </w:r>
           </w:p>
         </w:tc>
       </w:tr>
@@ -9508,7 +8059,10 @@
               <w:spacing w:line="240" w:lineRule="auto"/>
             </w:pPr>
             <w:r>
-              <w:t>08</w:t>
+              <w:t>0</w:t>
+            </w:r>
+            <w:r>
+              <w:t>8</w:t>
             </w:r>
           </w:p>
         </w:tc>
@@ -9527,27 +8081,25 @@
               <w:widowControl w:val="0"/>
             </w:pPr>
             <w:r>
-              <w:t xml:space="preserve">The </w:t>
+              <w:t xml:space="preserve">As soon as the </w:t>
             </w:r>
             <w:r>
               <w:t>LKA</w:t>
             </w:r>
             <w:r>
-              <w:t xml:space="preserve"> safety component shall </w:t>
-            </w:r>
-            <w:r>
-              <w:t>limit the duration of applied torque to ‘</w:t>
-            </w:r>
-            <w:proofErr w:type="spellStart"/>
-            <w:r>
-              <w:t>Max_Duration</w:t>
-            </w:r>
-            <w:proofErr w:type="spellEnd"/>
-            <w:r>
-              <w:t>’</w:t>
-            </w:r>
-            <w:r>
-              <w:t>.</w:t>
+              <w:t xml:space="preserve"> function deactivates the </w:t>
+            </w:r>
+            <w:r>
+              <w:t>LKA</w:t>
+            </w:r>
+            <w:r>
+              <w:t xml:space="preserve"> feature, the '</w:t>
+            </w:r>
+            <w:r>
+              <w:t>LKA</w:t>
+            </w:r>
+            <w:r>
+              <w:t xml:space="preserve"> Safety' software block shall send a signal to the car display ECU to turn on a warning light.</w:t>
             </w:r>
           </w:p>
         </w:tc>
@@ -9681,25 +8233,30 @@
               <w:widowControl w:val="0"/>
             </w:pPr>
             <w:r>
-              <w:t xml:space="preserve">As soon as the </w:t>
+              <w:t xml:space="preserve">As soon as a failure is detected by the </w:t>
             </w:r>
             <w:r>
               <w:t>LKA</w:t>
             </w:r>
             <w:r>
-              <w:t xml:space="preserve"> function deactivates the </w:t>
+              <w:t xml:space="preserve"> function, it shall deactivate the </w:t>
             </w:r>
             <w:r>
               <w:t>LKA</w:t>
             </w:r>
             <w:r>
-              <w:t xml:space="preserve"> feature, the '</w:t>
-            </w:r>
+              <w:t xml:space="preserve"> feature and the '</w:t>
+            </w:r>
+            <w:proofErr w:type="spellStart"/>
             <w:r>
               <w:t>LKA</w:t>
             </w:r>
             <w:r>
-              <w:t xml:space="preserve"> Safety' software block shall send a signal to the car display ECU to turn on a warning light.</w:t>
+              <w:t>_Torque_Request</w:t>
+            </w:r>
+            <w:proofErr w:type="spellEnd"/>
+            <w:r>
+              <w:t>' shall be set to zero.</w:t>
             </w:r>
           </w:p>
         </w:tc>
@@ -9814,7 +8371,10 @@
               <w:spacing w:line="240" w:lineRule="auto"/>
             </w:pPr>
             <w:r>
-              <w:t>10</w:t>
+              <w:t>1</w:t>
+            </w:r>
+            <w:r>
+              <w:t>0</w:t>
             </w:r>
           </w:p>
         </w:tc>
@@ -9833,30 +8393,18 @@
               <w:widowControl w:val="0"/>
             </w:pPr>
             <w:r>
-              <w:t xml:space="preserve">As soon as a failure is detected by the </w:t>
-            </w:r>
+              <w:t>The validity and integrity of the data transmission for '</w:t>
+            </w:r>
+            <w:proofErr w:type="spellStart"/>
             <w:r>
               <w:t>LKA</w:t>
             </w:r>
             <w:r>
-              <w:t xml:space="preserve"> function, it shall deactivate the </w:t>
-            </w:r>
-            <w:r>
-              <w:t>LKA</w:t>
-            </w:r>
-            <w:r>
-              <w:t xml:space="preserve"> feature and the '</w:t>
-            </w:r>
-            <w:proofErr w:type="spellStart"/>
-            <w:r>
-              <w:t>LKA</w:t>
-            </w:r>
-            <w:r>
               <w:t>_Torque_Request</w:t>
             </w:r>
             <w:proofErr w:type="spellEnd"/>
             <w:r>
-              <w:t>' shall be set to zero.</w:t>
+              <w:t>' signal shall be ensured.</w:t>
             </w:r>
           </w:p>
         </w:tc>
@@ -9972,7 +8520,10 @@
               <w:spacing w:line="240" w:lineRule="auto"/>
             </w:pPr>
             <w:r>
-              <w:t>11</w:t>
+              <w:t>1</w:t>
+            </w:r>
+            <w:r>
+              <w:t>1</w:t>
             </w:r>
           </w:p>
         </w:tc>
@@ -9992,22 +8543,19 @@
             </w:pPr>
             <w:r>
               <w:lastRenderedPageBreak/>
-              <w:t xml:space="preserve">The validity and integrity of the </w:t>
+              <w:t xml:space="preserve">Memory test shall be conducted </w:t>
             </w:r>
             <w:r>
               <w:lastRenderedPageBreak/>
-              <w:t>data transmission for '</w:t>
+              <w:t xml:space="preserve">at </w:t>
             </w:r>
             <w:proofErr w:type="spellStart"/>
             <w:r>
-              <w:t>LKA</w:t>
-            </w:r>
-            <w:r>
-              <w:t>_Torque_Request</w:t>
+              <w:t>start up</w:t>
             </w:r>
             <w:proofErr w:type="spellEnd"/>
             <w:r>
-              <w:t>' signal shall be ensured.</w:t>
+              <w:t xml:space="preserve"> of the EPS ECU to check for any faults in memory.</w:t>
             </w:r>
           </w:p>
         </w:tc>
@@ -10076,288 +8624,6 @@
                 <w:b/>
               </w:rPr>
             </w:pPr>
-          </w:p>
-        </w:tc>
-      </w:tr>
-      <w:tr>
-        <w:tc>
-          <w:tcPr>
-            <w:tcW w:w="1530" w:type="dxa"/>
-            <w:tcMar>
-              <w:top w:w="100" w:type="dxa"/>
-              <w:left w:w="100" w:type="dxa"/>
-              <w:bottom w:w="100" w:type="dxa"/>
-              <w:right w:w="100" w:type="dxa"/>
-            </w:tcMar>
-          </w:tcPr>
-          <w:p>
-            <w:pPr>
-              <w:widowControl w:val="0"/>
-              <w:spacing w:line="240" w:lineRule="auto"/>
-            </w:pPr>
-            <w:r>
-              <w:t>Technical</w:t>
-            </w:r>
-          </w:p>
-          <w:p>
-            <w:pPr>
-              <w:widowControl w:val="0"/>
-              <w:spacing w:line="240" w:lineRule="auto"/>
-            </w:pPr>
-            <w:r>
-              <w:t>Safety</w:t>
-            </w:r>
-          </w:p>
-          <w:p>
-            <w:pPr>
-              <w:widowControl w:val="0"/>
-              <w:spacing w:line="240" w:lineRule="auto"/>
-            </w:pPr>
-            <w:r>
-              <w:t>Requirement</w:t>
-            </w:r>
-          </w:p>
-          <w:p>
-            <w:pPr>
-              <w:widowControl w:val="0"/>
-              <w:spacing w:line="240" w:lineRule="auto"/>
-            </w:pPr>
-            <w:r>
-              <w:t>12</w:t>
-            </w:r>
-          </w:p>
-        </w:tc>
-        <w:tc>
-          <w:tcPr>
-            <w:tcW w:w="3510" w:type="dxa"/>
-            <w:tcMar>
-              <w:top w:w="100" w:type="dxa"/>
-              <w:left w:w="100" w:type="dxa"/>
-              <w:bottom w:w="100" w:type="dxa"/>
-              <w:right w:w="100" w:type="dxa"/>
-            </w:tcMar>
-          </w:tcPr>
-          <w:p>
-            <w:pPr>
-              <w:widowControl w:val="0"/>
-            </w:pPr>
-            <w:r>
-              <w:t xml:space="preserve">Memory test shall be conducted at </w:t>
-            </w:r>
-            <w:proofErr w:type="spellStart"/>
-            <w:r>
-              <w:t>start up</w:t>
-            </w:r>
-            <w:proofErr w:type="spellEnd"/>
-            <w:r>
-              <w:t xml:space="preserve"> of the EPS ECU to check for any faults in memory.</w:t>
-            </w:r>
-          </w:p>
-        </w:tc>
-        <w:tc>
-          <w:tcPr>
-            <w:tcW w:w="1350" w:type="dxa"/>
-            <w:tcMar>
-              <w:top w:w="100" w:type="dxa"/>
-              <w:left w:w="100" w:type="dxa"/>
-              <w:bottom w:w="100" w:type="dxa"/>
-              <w:right w:w="100" w:type="dxa"/>
-            </w:tcMar>
-          </w:tcPr>
-          <w:p>
-            <w:pPr>
-              <w:widowControl w:val="0"/>
-              <w:spacing w:line="240" w:lineRule="auto"/>
-              <w:rPr>
-                <w:b/>
-              </w:rPr>
-            </w:pPr>
-            <w:r>
-              <w:rPr>
-                <w:b/>
-              </w:rPr>
-              <w:t>X</w:t>
-            </w:r>
-          </w:p>
-        </w:tc>
-        <w:tc>
-          <w:tcPr>
-            <w:tcW w:w="1245" w:type="dxa"/>
-            <w:tcMar>
-              <w:top w:w="100" w:type="dxa"/>
-              <w:left w:w="100" w:type="dxa"/>
-              <w:bottom w:w="100" w:type="dxa"/>
-              <w:right w:w="100" w:type="dxa"/>
-            </w:tcMar>
-          </w:tcPr>
-          <w:p>
-            <w:pPr>
-              <w:widowControl w:val="0"/>
-              <w:spacing w:line="240" w:lineRule="auto"/>
-              <w:rPr>
-                <w:b/>
-              </w:rPr>
-            </w:pPr>
-          </w:p>
-        </w:tc>
-        <w:tc>
-          <w:tcPr>
-            <w:tcW w:w="1920" w:type="dxa"/>
-            <w:tcMar>
-              <w:top w:w="100" w:type="dxa"/>
-              <w:left w:w="100" w:type="dxa"/>
-              <w:bottom w:w="100" w:type="dxa"/>
-              <w:right w:w="100" w:type="dxa"/>
-            </w:tcMar>
-          </w:tcPr>
-          <w:p>
-            <w:pPr>
-              <w:widowControl w:val="0"/>
-              <w:spacing w:line="240" w:lineRule="auto"/>
-              <w:rPr>
-                <w:b/>
-              </w:rPr>
-            </w:pPr>
-          </w:p>
-        </w:tc>
-      </w:tr>
-      <w:tr>
-        <w:tc>
-          <w:tcPr>
-            <w:tcW w:w="1530" w:type="dxa"/>
-            <w:tcMar>
-              <w:top w:w="100" w:type="dxa"/>
-              <w:left w:w="100" w:type="dxa"/>
-              <w:bottom w:w="100" w:type="dxa"/>
-              <w:right w:w="100" w:type="dxa"/>
-            </w:tcMar>
-          </w:tcPr>
-          <w:p>
-            <w:pPr>
-              <w:widowControl w:val="0"/>
-              <w:spacing w:line="240" w:lineRule="auto"/>
-            </w:pPr>
-            <w:r>
-              <w:t>Technical</w:t>
-            </w:r>
-          </w:p>
-          <w:p>
-            <w:pPr>
-              <w:widowControl w:val="0"/>
-              <w:spacing w:line="240" w:lineRule="auto"/>
-            </w:pPr>
-            <w:r>
-              <w:t>Safety</w:t>
-            </w:r>
-          </w:p>
-          <w:p>
-            <w:pPr>
-              <w:widowControl w:val="0"/>
-              <w:spacing w:line="240" w:lineRule="auto"/>
-            </w:pPr>
-            <w:r>
-              <w:t>Requirement</w:t>
-            </w:r>
-          </w:p>
-          <w:p>
-            <w:pPr>
-              <w:widowControl w:val="0"/>
-              <w:spacing w:line="240" w:lineRule="auto"/>
-            </w:pPr>
-            <w:r>
-              <w:t>13</w:t>
-            </w:r>
-          </w:p>
-        </w:tc>
-        <w:tc>
-          <w:tcPr>
-            <w:tcW w:w="3510" w:type="dxa"/>
-            <w:tcMar>
-              <w:top w:w="100" w:type="dxa"/>
-              <w:left w:w="100" w:type="dxa"/>
-              <w:bottom w:w="100" w:type="dxa"/>
-              <w:right w:w="100" w:type="dxa"/>
-            </w:tcMar>
-          </w:tcPr>
-          <w:p>
-            <w:pPr>
-              <w:widowControl w:val="0"/>
-            </w:pPr>
-            <w:r>
-              <w:t>The LKA safety component must detect a failure to detect lane lines in the road and create a fault condition.</w:t>
-            </w:r>
-          </w:p>
-        </w:tc>
-        <w:tc>
-          <w:tcPr>
-            <w:tcW w:w="1350" w:type="dxa"/>
-            <w:tcMar>
-              <w:top w:w="100" w:type="dxa"/>
-              <w:left w:w="100" w:type="dxa"/>
-              <w:bottom w:w="100" w:type="dxa"/>
-              <w:right w:w="100" w:type="dxa"/>
-            </w:tcMar>
-          </w:tcPr>
-          <w:p>
-            <w:pPr>
-              <w:widowControl w:val="0"/>
-              <w:spacing w:line="240" w:lineRule="auto"/>
-              <w:rPr>
-                <w:b/>
-              </w:rPr>
-            </w:pPr>
-            <w:r>
-              <w:rPr>
-                <w:b/>
-              </w:rPr>
-              <w:t>X</w:t>
-            </w:r>
-          </w:p>
-        </w:tc>
-        <w:tc>
-          <w:tcPr>
-            <w:tcW w:w="1245" w:type="dxa"/>
-            <w:tcMar>
-              <w:top w:w="100" w:type="dxa"/>
-              <w:left w:w="100" w:type="dxa"/>
-              <w:bottom w:w="100" w:type="dxa"/>
-              <w:right w:w="100" w:type="dxa"/>
-            </w:tcMar>
-          </w:tcPr>
-          <w:p>
-            <w:pPr>
-              <w:widowControl w:val="0"/>
-              <w:spacing w:line="240" w:lineRule="auto"/>
-              <w:rPr>
-                <w:b/>
-              </w:rPr>
-            </w:pPr>
-          </w:p>
-        </w:tc>
-        <w:tc>
-          <w:tcPr>
-            <w:tcW w:w="1920" w:type="dxa"/>
-            <w:tcMar>
-              <w:top w:w="100" w:type="dxa"/>
-              <w:left w:w="100" w:type="dxa"/>
-              <w:bottom w:w="100" w:type="dxa"/>
-              <w:right w:w="100" w:type="dxa"/>
-            </w:tcMar>
-          </w:tcPr>
-          <w:p>
-            <w:pPr>
-              <w:widowControl w:val="0"/>
-              <w:spacing w:line="240" w:lineRule="auto"/>
-              <w:rPr>
-                <w:b/>
-              </w:rPr>
-            </w:pPr>
-            <w:r>
-              <w:rPr>
-                <w:b/>
-              </w:rPr>
-              <w:t>X</w:t>
-            </w:r>
           </w:p>
         </w:tc>
       </w:tr>
@@ -10368,7 +8634,9 @@
         <w:contextualSpacing w:val="0"/>
       </w:pPr>
       <w:bookmarkStart w:id="22" w:name="_4w6r8buy4lrp" w:colFirst="0" w:colLast="0"/>
+      <w:bookmarkStart w:id="23" w:name="_GoBack"/>
       <w:bookmarkEnd w:id="22"/>
+      <w:bookmarkEnd w:id="23"/>
     </w:p>
     <w:p>
       <w:pPr>
@@ -11056,8 +9324,6 @@
         <w:pStyle w:val="Heading2"/>
         <w:contextualSpacing w:val="0"/>
       </w:pPr>
-      <w:bookmarkStart w:id="23" w:name="_GoBack"/>
-      <w:bookmarkEnd w:id="23"/>
     </w:p>
     <w:sectPr>
       <w:pgSz w:w="12240" w:h="15840"/>

</xml_diff>